<commit_message>
add url of some example in docx
</commit_message>
<xml_diff>
--- a/Overleaf account for report.docx
+++ b/Overleaf account for report.docx
@@ -23,6 +23,27 @@
         <w:t>*iDSR3</w:t>
       </w:r>
     </w:p>
+    <w:p>
+      <w:hyperlink r:id="rId4" w:history="1">
+        <w:r>
+          <w:rPr>
+            <w:rStyle w:val="Hyperlink"/>
+          </w:rPr>
+          <w:t>https://github.com/harshbafnaa/car-parking-detection</w:t>
+        </w:r>
+      </w:hyperlink>
+    </w:p>
+    <w:p>
+      <w:hyperlink r:id="rId5" w:history="1">
+        <w:r>
+          <w:rPr>
+            <w:rStyle w:val="Hyperlink"/>
+          </w:rPr>
+          <w:t>https://github.com/Taaniya/smart-parking-system-with-computer-vision</w:t>
+        </w:r>
+      </w:hyperlink>
+    </w:p>
+    <w:p/>
     <w:sectPr>
       <w:pgSz w:w="12240" w:h="15840"/>
       <w:pgMar w:top="1440" w:right="1440" w:bottom="1440" w:left="1440" w:header="720" w:footer="720" w:gutter="0"/>
@@ -636,6 +657,7 @@
   <w:style w:type="character" w:default="1" w:styleId="DefaultParagraphFont">
     <w:name w:val="Default Paragraph Font"/>
     <w:uiPriority w:val="1"/>
+    <w:semiHidden/>
     <w:unhideWhenUsed/>
   </w:style>
   <w:style w:type="table" w:default="1" w:styleId="TableNormal">
@@ -947,6 +969,29 @@
       <w:smallCaps/>
       <w:color w:val="0F4761" w:themeColor="accent1" w:themeShade="BF"/>
       <w:spacing w:val="5"/>
+    </w:rPr>
+  </w:style>
+  <w:style w:type="character" w:styleId="Hyperlink">
+    <w:name w:val="Hyperlink"/>
+    <w:basedOn w:val="DefaultParagraphFont"/>
+    <w:uiPriority w:val="99"/>
+    <w:unhideWhenUsed/>
+    <w:rsid w:val="00543D5C"/>
+    <w:rPr>
+      <w:color w:val="467886" w:themeColor="hyperlink"/>
+      <w:u w:val="single"/>
+    </w:rPr>
+  </w:style>
+  <w:style w:type="character" w:styleId="UnresolvedMention">
+    <w:name w:val="Unresolved Mention"/>
+    <w:basedOn w:val="DefaultParagraphFont"/>
+    <w:uiPriority w:val="99"/>
+    <w:semiHidden/>
+    <w:unhideWhenUsed/>
+    <w:rsid w:val="00543D5C"/>
+    <w:rPr>
+      <w:color w:val="605E5C"/>
+      <w:shd w:val="clear" w:color="auto" w:fill="E1DFDD"/>
     </w:rPr>
   </w:style>
 </w:styles>

</xml_diff>